<commit_message>
Last preperation for meeting => discussion of first productive code
</commit_message>
<xml_diff>
--- a/Requirements.docx
+++ b/Requirements.docx
@@ -118,9 +118,21 @@
           <w:lang w:val="en-US"/>
           <w14:ligatures w14:val="none"/>
         </w:rPr>
-        <w:t xml:space="preserve">The story of Steve is a story-driven psychological horror game that is as close to reality as possible, putting the player in the role of Steve - a man </w:t>
-      </w:r>
-      <w:proofErr w:type="gramStart"/>
+        <w:t>The story of Steve is a story-driven psychological horror game that is as close to reality as possible, putting the player in the role of Steve - a man in the midst of a personal crisis. Accompanied through the day and his nightmarish experiences, the player delves deep into Steve's reality and his fragile psyche.</w:t>
+      </w:r>
+    </w:p>
+    <w:p>
+      <w:pPr>
+        <w:spacing w:after="0" w:line="240" w:lineRule="auto"/>
+        <w:rPr>
+          <w:rFonts w:ascii="Times New Roman" w:eastAsia="Times New Roman" w:hAnsi="Times New Roman" w:cs="Times New Roman"/>
+          <w:kern w:val="0"/>
+          <w:sz w:val="24"/>
+          <w:szCs w:val="24"/>
+          <w:lang w:val="en-US"/>
+          <w14:ligatures w14:val="none"/>
+        </w:rPr>
+      </w:pPr>
       <w:r>
         <w:rPr>
           <w:rFonts w:ascii="Arial" w:eastAsia="Times New Roman" w:hAnsi="Arial" w:cs="Arial"/>
@@ -131,47 +143,8 @@
           <w:lang w:val="en-US"/>
           <w14:ligatures w14:val="none"/>
         </w:rPr>
-        <w:t>in the midst of</w:t>
-      </w:r>
-      <w:proofErr w:type="gramEnd"/>
-      <w:r>
-        <w:rPr>
-          <w:rFonts w:ascii="Arial" w:eastAsia="Times New Roman" w:hAnsi="Arial" w:cs="Arial"/>
-          <w:color w:val="000000"/>
-          <w:kern w:val="0"/>
-          <w:sz w:val="24"/>
-          <w:szCs w:val="24"/>
-          <w:lang w:val="en-US"/>
-          <w14:ligatures w14:val="none"/>
-        </w:rPr>
-        <w:t xml:space="preserve"> a personal crisis. Accompanied through the day and his nightmarish experiences, the player delves deep into Steve's reality and his fragile psyche.</w:t>
-      </w:r>
-    </w:p>
-    <w:p>
-      <w:pPr>
-        <w:spacing w:after="0" w:line="240" w:lineRule="auto"/>
-        <w:rPr>
-          <w:rFonts w:ascii="Times New Roman" w:eastAsia="Times New Roman" w:hAnsi="Times New Roman" w:cs="Times New Roman"/>
-          <w:kern w:val="0"/>
-          <w:sz w:val="24"/>
-          <w:szCs w:val="24"/>
-          <w:lang w:val="en-US"/>
-          <w14:ligatures w14:val="none"/>
-        </w:rPr>
-      </w:pPr>
-      <w:r>
-        <w:rPr>
-          <w:rFonts w:ascii="Arial" w:eastAsia="Times New Roman" w:hAnsi="Arial" w:cs="Arial"/>
-          <w:color w:val="000000"/>
-          <w:kern w:val="0"/>
-          <w:sz w:val="24"/>
-          <w:szCs w:val="24"/>
-          <w:lang w:val="en-US"/>
-          <w14:ligatures w14:val="none"/>
-        </w:rPr>
         <w:t>The working name of the game is “</w:t>
       </w:r>
-      <w:proofErr w:type="spellStart"/>
       <w:r>
         <w:rPr>
           <w:rFonts w:ascii="Arial" w:eastAsia="Times New Roman" w:hAnsi="Arial" w:cs="Arial"/>
@@ -186,7 +159,6 @@
         </w:rPr>
         <w:t>GetOut</w:t>
       </w:r>
-      <w:proofErr w:type="spellEnd"/>
       <w:r>
         <w:rPr>
           <w:rFonts w:ascii="Arial" w:eastAsia="Times New Roman" w:hAnsi="Arial" w:cs="Arial"/>
@@ -547,35 +519,7 @@
           <w:lang w:val="en-US"/>
           <w14:ligatures w14:val="none"/>
         </w:rPr>
-        <w:t xml:space="preserve"> divorced wife of Steve, she will only occur in the </w:t>
-      </w:r>
-      <w:proofErr w:type="spellStart"/>
-      <w:proofErr w:type="gramStart"/>
-      <w:r>
-        <w:rPr>
-          <w:rFonts w:ascii="Arial" w:eastAsia="Times New Roman" w:hAnsi="Arial" w:cs="Arial"/>
-          <w:color w:val="000000"/>
-          <w:kern w:val="0"/>
-          <w:sz w:val="24"/>
-          <w:szCs w:val="24"/>
-          <w:lang w:val="en-US"/>
-          <w14:ligatures w14:val="none"/>
-        </w:rPr>
-        <w:t>forth</w:t>
-      </w:r>
-      <w:proofErr w:type="spellEnd"/>
-      <w:proofErr w:type="gramEnd"/>
-      <w:r>
-        <w:rPr>
-          <w:rFonts w:ascii="Arial" w:eastAsia="Times New Roman" w:hAnsi="Arial" w:cs="Arial"/>
-          <w:color w:val="000000"/>
-          <w:kern w:val="0"/>
-          <w:sz w:val="24"/>
-          <w:szCs w:val="24"/>
-          <w:lang w:val="en-US"/>
-          <w14:ligatures w14:val="none"/>
-        </w:rPr>
-        <w:t xml:space="preserve"> (last) scene. She is the main antagonist and will be included in the main part of the story.</w:t>
+        <w:t xml:space="preserve"> divorced wife of Steve, she will only occur in the forth (last) scene. She is the main antagonist and will be included in the main part of the story.</w:t>
       </w:r>
     </w:p>
     <w:p>
@@ -726,7 +670,6 @@
         </w:rPr>
       </w:pPr>
       <w:hyperlink r:id="rId7" w:history="1">
-        <w:proofErr w:type="spellStart"/>
         <w:r>
           <w:rPr>
             <w:rFonts w:ascii="Arial" w:eastAsia="Times New Roman" w:hAnsi="Arial" w:cs="Arial"/>
@@ -740,7 +683,6 @@
           </w:rPr>
           <w:t>StoryBoard</w:t>
         </w:r>
-        <w:proofErr w:type="spellEnd"/>
       </w:hyperlink>
     </w:p>
     <w:p>
@@ -966,11 +908,9 @@
           <w:kern w:val="0"/>
           <w:sz w:val="24"/>
           <w:szCs w:val="24"/>
-          <w:lang w:val="en-US"/>
-          <w14:ligatures w14:val="none"/>
-        </w:rPr>
-      </w:pPr>
-      <w:proofErr w:type="spellStart"/>
+          <w14:ligatures w14:val="none"/>
+        </w:rPr>
+      </w:pPr>
       <w:r>
         <w:rPr>
           <w:rFonts w:ascii="Arial" w:eastAsia="Times New Roman" w:hAnsi="Arial" w:cs="Arial"/>
@@ -978,23 +918,9 @@
           <w:kern w:val="0"/>
           <w:sz w:val="24"/>
           <w:szCs w:val="24"/>
-          <w:lang w:val="en-US"/>
-          <w14:ligatures w14:val="none"/>
-        </w:rPr>
-        <w:t>Zeitaufwand</w:t>
-      </w:r>
-      <w:proofErr w:type="spellEnd"/>
-      <w:r>
-        <w:rPr>
-          <w:rFonts w:ascii="Arial" w:eastAsia="Times New Roman" w:hAnsi="Arial" w:cs="Arial"/>
-          <w:color w:val="000000"/>
-          <w:kern w:val="0"/>
-          <w:sz w:val="24"/>
-          <w:szCs w:val="24"/>
-          <w:lang w:val="en-US"/>
-          <w14:ligatures w14:val="none"/>
-        </w:rPr>
-        <w:t>: 10h</w:t>
+          <w14:ligatures w14:val="none"/>
+        </w:rPr>
+        <w:t>Zeitaufwand: 10h</w:t>
       </w:r>
     </w:p>
     <w:p>
@@ -1006,7 +932,6 @@
           <w:kern w:val="0"/>
           <w:sz w:val="24"/>
           <w:szCs w:val="24"/>
-          <w:lang w:val="en-US"/>
           <w14:ligatures w14:val="none"/>
         </w:rPr>
       </w:pPr>
@@ -1019,7 +944,6 @@
           <w:kern w:val="0"/>
           <w:sz w:val="24"/>
           <w:szCs w:val="24"/>
-          <w:lang w:val="en-US"/>
           <w14:ligatures w14:val="none"/>
         </w:rPr>
         <w:lastRenderedPageBreak/>
@@ -1032,7 +956,6 @@
           <w:kern w:val="0"/>
           <w:sz w:val="14"/>
           <w:szCs w:val="14"/>
-          <w:lang w:val="en-US"/>
           <w14:ligatures w14:val="none"/>
         </w:rPr>
         <w:t xml:space="preserve"> </w:t>
@@ -1044,12 +967,10 @@
           <w:kern w:val="0"/>
           <w:sz w:val="14"/>
           <w:szCs w:val="14"/>
-          <w:lang w:val="en-US"/>
           <w14:ligatures w14:val="none"/>
         </w:rPr>
         <w:tab/>
       </w:r>
-      <w:proofErr w:type="spellStart"/>
       <w:r>
         <w:rPr>
           <w:rFonts w:ascii="Arial" w:eastAsia="Times New Roman" w:hAnsi="Arial" w:cs="Arial"/>
@@ -1059,12 +980,71 @@
           <w:kern w:val="0"/>
           <w:sz w:val="24"/>
           <w:szCs w:val="24"/>
-          <w:lang w:val="en-US"/>
-          <w14:ligatures w14:val="none"/>
-        </w:rPr>
-        <w:t>Technisches</w:t>
-      </w:r>
-      <w:proofErr w:type="spellEnd"/>
+          <w14:ligatures w14:val="none"/>
+        </w:rPr>
+        <w:t>Technisches Design</w:t>
+      </w:r>
+    </w:p>
+    <w:p>
+      <w:pPr>
+        <w:spacing w:before="240" w:after="240" w:line="240" w:lineRule="auto"/>
+        <w:ind w:left="1440"/>
+        <w:rPr>
+          <w:rFonts w:ascii="Times New Roman" w:eastAsia="Times New Roman" w:hAnsi="Times New Roman" w:cs="Times New Roman"/>
+          <w:kern w:val="0"/>
+          <w:sz w:val="24"/>
+          <w:szCs w:val="24"/>
+          <w14:ligatures w14:val="none"/>
+        </w:rPr>
+      </w:pPr>
+      <w:r>
+        <w:rPr>
+          <w:rFonts w:ascii="Arial" w:eastAsia="Times New Roman" w:hAnsi="Arial" w:cs="Arial"/>
+          <w:color w:val="000000"/>
+          <w:kern w:val="0"/>
+          <w:sz w:val="24"/>
+          <w:szCs w:val="24"/>
+          <w14:ligatures w14:val="none"/>
+        </w:rPr>
+        <w:t>Die Architektur sowie das genaue Aussehen vom Programmiercode werden hier beschrieben. Dabei werden Klassendiagramme, Sequenzdiagramme und ähnliche angelegt.</w:t>
+      </w:r>
+    </w:p>
+    <w:p>
+      <w:pPr>
+        <w:spacing w:before="240" w:after="240" w:line="240" w:lineRule="auto"/>
+        <w:ind w:left="1440"/>
+        <w:rPr>
+          <w:rFonts w:ascii="Times New Roman" w:eastAsia="Times New Roman" w:hAnsi="Times New Roman" w:cs="Times New Roman"/>
+          <w:kern w:val="0"/>
+          <w:sz w:val="24"/>
+          <w:szCs w:val="24"/>
+          <w14:ligatures w14:val="none"/>
+        </w:rPr>
+      </w:pPr>
+      <w:r>
+        <w:rPr>
+          <w:rFonts w:ascii="Arial" w:eastAsia="Times New Roman" w:hAnsi="Arial" w:cs="Arial"/>
+          <w:color w:val="000000"/>
+          <w:kern w:val="0"/>
+          <w:sz w:val="24"/>
+          <w:szCs w:val="24"/>
+          <w14:ligatures w14:val="none"/>
+        </w:rPr>
+        <w:t>Zeitaufwand: 14h</w:t>
+      </w:r>
+    </w:p>
+    <w:p>
+      <w:pPr>
+        <w:spacing w:before="240" w:after="240" w:line="240" w:lineRule="auto"/>
+        <w:ind w:left="1440" w:hanging="360"/>
+        <w:rPr>
+          <w:rFonts w:ascii="Times New Roman" w:eastAsia="Times New Roman" w:hAnsi="Times New Roman" w:cs="Times New Roman"/>
+          <w:kern w:val="0"/>
+          <w:sz w:val="24"/>
+          <w:szCs w:val="24"/>
+          <w14:ligatures w14:val="none"/>
+        </w:rPr>
+      </w:pPr>
       <w:r>
         <w:rPr>
           <w:rFonts w:ascii="Arial" w:eastAsia="Times New Roman" w:hAnsi="Arial" w:cs="Arial"/>
@@ -1074,72 +1054,32 @@
           <w:kern w:val="0"/>
           <w:sz w:val="24"/>
           <w:szCs w:val="24"/>
-          <w:lang w:val="en-US"/>
-          <w14:ligatures w14:val="none"/>
-        </w:rPr>
-        <w:t xml:space="preserve"> Design</w:t>
-      </w:r>
-    </w:p>
-    <w:p>
-      <w:pPr>
-        <w:spacing w:before="240" w:after="240" w:line="240" w:lineRule="auto"/>
-        <w:ind w:left="1440"/>
-        <w:rPr>
-          <w:rFonts w:ascii="Times New Roman" w:eastAsia="Times New Roman" w:hAnsi="Times New Roman" w:cs="Times New Roman"/>
-          <w:kern w:val="0"/>
-          <w:sz w:val="24"/>
-          <w:szCs w:val="24"/>
-          <w14:ligatures w14:val="none"/>
-        </w:rPr>
-      </w:pPr>
-      <w:r>
-        <w:rPr>
-          <w:rFonts w:ascii="Arial" w:eastAsia="Times New Roman" w:hAnsi="Arial" w:cs="Arial"/>
-          <w:color w:val="000000"/>
-          <w:kern w:val="0"/>
-          <w:sz w:val="24"/>
-          <w:szCs w:val="24"/>
-          <w14:ligatures w14:val="none"/>
-        </w:rPr>
-        <w:t>Die Architektur sowie das genaue Aussehen vom Programmiercode werden hier beschrieben. Dabei werden Klassendiagramme, Sequenzdiagramme und ähnliche angelegt.</w:t>
-      </w:r>
-    </w:p>
-    <w:p>
-      <w:pPr>
-        <w:spacing w:before="240" w:after="240" w:line="240" w:lineRule="auto"/>
-        <w:ind w:left="1440"/>
-        <w:rPr>
-          <w:rFonts w:ascii="Times New Roman" w:eastAsia="Times New Roman" w:hAnsi="Times New Roman" w:cs="Times New Roman"/>
-          <w:kern w:val="0"/>
-          <w:sz w:val="24"/>
-          <w:szCs w:val="24"/>
-          <w14:ligatures w14:val="none"/>
-        </w:rPr>
-      </w:pPr>
-      <w:r>
-        <w:rPr>
-          <w:rFonts w:ascii="Arial" w:eastAsia="Times New Roman" w:hAnsi="Arial" w:cs="Arial"/>
-          <w:color w:val="000000"/>
-          <w:kern w:val="0"/>
-          <w:sz w:val="24"/>
-          <w:szCs w:val="24"/>
-          <w14:ligatures w14:val="none"/>
-        </w:rPr>
-        <w:t>Zeitaufwand: 14h</w:t>
-      </w:r>
-    </w:p>
-    <w:p>
-      <w:pPr>
-        <w:spacing w:before="240" w:after="240" w:line="240" w:lineRule="auto"/>
-        <w:ind w:left="1440" w:hanging="360"/>
-        <w:rPr>
-          <w:rFonts w:ascii="Times New Roman" w:eastAsia="Times New Roman" w:hAnsi="Times New Roman" w:cs="Times New Roman"/>
-          <w:kern w:val="0"/>
-          <w:sz w:val="24"/>
-          <w:szCs w:val="24"/>
-          <w14:ligatures w14:val="none"/>
-        </w:rPr>
-      </w:pPr>
+          <w14:ligatures w14:val="none"/>
+        </w:rPr>
+        <w:t>3.</w:t>
+      </w:r>
+      <w:r>
+        <w:rPr>
+          <w:rFonts w:ascii="Times New Roman" w:eastAsia="Times New Roman" w:hAnsi="Times New Roman" w:cs="Times New Roman"/>
+          <w:color w:val="000000"/>
+          <w:kern w:val="0"/>
+          <w:sz w:val="14"/>
+          <w:szCs w:val="14"/>
+          <w14:ligatures w14:val="none"/>
+        </w:rPr>
+        <w:t xml:space="preserve"> </w:t>
+      </w:r>
+      <w:r>
+        <w:rPr>
+          <w:rFonts w:ascii="Times New Roman" w:eastAsia="Times New Roman" w:hAnsi="Times New Roman" w:cs="Times New Roman"/>
+          <w:color w:val="000000"/>
+          <w:kern w:val="0"/>
+          <w:sz w:val="14"/>
+          <w:szCs w:val="14"/>
+          <w14:ligatures w14:val="none"/>
+        </w:rPr>
+        <w:tab/>
+      </w:r>
       <w:r>
         <w:rPr>
           <w:rFonts w:ascii="Arial" w:eastAsia="Times New Roman" w:hAnsi="Arial" w:cs="Arial"/>
@@ -1151,30 +1091,69 @@
           <w:szCs w:val="24"/>
           <w14:ligatures w14:val="none"/>
         </w:rPr>
-        <w:t>3.</w:t>
-      </w:r>
-      <w:r>
-        <w:rPr>
-          <w:rFonts w:ascii="Times New Roman" w:eastAsia="Times New Roman" w:hAnsi="Times New Roman" w:cs="Times New Roman"/>
-          <w:color w:val="000000"/>
-          <w:kern w:val="0"/>
-          <w:sz w:val="14"/>
-          <w:szCs w:val="14"/>
-          <w14:ligatures w14:val="none"/>
-        </w:rPr>
-        <w:t xml:space="preserve"> </w:t>
-      </w:r>
-      <w:r>
-        <w:rPr>
-          <w:rFonts w:ascii="Times New Roman" w:eastAsia="Times New Roman" w:hAnsi="Times New Roman" w:cs="Times New Roman"/>
-          <w:color w:val="000000"/>
-          <w:kern w:val="0"/>
-          <w:sz w:val="14"/>
-          <w:szCs w:val="14"/>
-          <w14:ligatures w14:val="none"/>
-        </w:rPr>
-        <w:tab/>
-      </w:r>
+        <w:t>Entwicklung</w:t>
+      </w:r>
+    </w:p>
+    <w:p>
+      <w:pPr>
+        <w:spacing w:before="240" w:after="240" w:line="240" w:lineRule="auto"/>
+        <w:ind w:left="1440"/>
+        <w:rPr>
+          <w:rFonts w:ascii="Times New Roman" w:eastAsia="Times New Roman" w:hAnsi="Times New Roman" w:cs="Times New Roman"/>
+          <w:kern w:val="0"/>
+          <w:sz w:val="24"/>
+          <w:szCs w:val="24"/>
+          <w14:ligatures w14:val="none"/>
+        </w:rPr>
+      </w:pPr>
+      <w:r>
+        <w:rPr>
+          <w:rFonts w:ascii="Arial" w:eastAsia="Times New Roman" w:hAnsi="Arial" w:cs="Arial"/>
+          <w:color w:val="000000"/>
+          <w:kern w:val="0"/>
+          <w:sz w:val="24"/>
+          <w:szCs w:val="24"/>
+          <w14:ligatures w14:val="none"/>
+        </w:rPr>
+        <w:t>In dieser Phase wird GetOut schlussendlich umgesetzt. Mithilfe einer Engine werden nun alle Anforderungen übersetzt.</w:t>
+      </w:r>
+    </w:p>
+    <w:p>
+      <w:pPr>
+        <w:spacing w:before="240" w:after="240" w:line="240" w:lineRule="auto"/>
+        <w:ind w:left="1440"/>
+        <w:rPr>
+          <w:rFonts w:ascii="Times New Roman" w:eastAsia="Times New Roman" w:hAnsi="Times New Roman" w:cs="Times New Roman"/>
+          <w:kern w:val="0"/>
+          <w:sz w:val="24"/>
+          <w:szCs w:val="24"/>
+          <w14:ligatures w14:val="none"/>
+        </w:rPr>
+      </w:pPr>
+      <w:r>
+        <w:rPr>
+          <w:rFonts w:ascii="Arial" w:eastAsia="Times New Roman" w:hAnsi="Arial" w:cs="Arial"/>
+          <w:color w:val="000000"/>
+          <w:kern w:val="0"/>
+          <w:sz w:val="24"/>
+          <w:szCs w:val="24"/>
+          <w14:ligatures w14:val="none"/>
+        </w:rPr>
+        <w:t>Zeitaufwand: ~120h</w:t>
+      </w:r>
+    </w:p>
+    <w:p>
+      <w:pPr>
+        <w:spacing w:before="240" w:after="240" w:line="240" w:lineRule="auto"/>
+        <w:ind w:left="1440" w:hanging="360"/>
+        <w:rPr>
+          <w:rFonts w:ascii="Times New Roman" w:eastAsia="Times New Roman" w:hAnsi="Times New Roman" w:cs="Times New Roman"/>
+          <w:kern w:val="0"/>
+          <w:sz w:val="24"/>
+          <w:szCs w:val="24"/>
+          <w14:ligatures w14:val="none"/>
+        </w:rPr>
+      </w:pPr>
       <w:r>
         <w:rPr>
           <w:rFonts w:ascii="Arial" w:eastAsia="Times New Roman" w:hAnsi="Arial" w:cs="Arial"/>
@@ -1186,69 +1165,30 @@
           <w:szCs w:val="24"/>
           <w14:ligatures w14:val="none"/>
         </w:rPr>
-        <w:t>Entwicklung</w:t>
-      </w:r>
-    </w:p>
-    <w:p>
-      <w:pPr>
-        <w:spacing w:before="240" w:after="240" w:line="240" w:lineRule="auto"/>
-        <w:ind w:left="1440"/>
-        <w:rPr>
-          <w:rFonts w:ascii="Times New Roman" w:eastAsia="Times New Roman" w:hAnsi="Times New Roman" w:cs="Times New Roman"/>
-          <w:kern w:val="0"/>
-          <w:sz w:val="24"/>
-          <w:szCs w:val="24"/>
-          <w14:ligatures w14:val="none"/>
-        </w:rPr>
-      </w:pPr>
-      <w:r>
-        <w:rPr>
-          <w:rFonts w:ascii="Arial" w:eastAsia="Times New Roman" w:hAnsi="Arial" w:cs="Arial"/>
-          <w:color w:val="000000"/>
-          <w:kern w:val="0"/>
-          <w:sz w:val="24"/>
-          <w:szCs w:val="24"/>
-          <w14:ligatures w14:val="none"/>
-        </w:rPr>
-        <w:t>In dieser Phase wird GetOut schlussendlich umgesetzt. Mithilfe einer Engine werden nun alle Anforderungen übersetzt.</w:t>
-      </w:r>
-    </w:p>
-    <w:p>
-      <w:pPr>
-        <w:spacing w:before="240" w:after="240" w:line="240" w:lineRule="auto"/>
-        <w:ind w:left="1440"/>
-        <w:rPr>
-          <w:rFonts w:ascii="Times New Roman" w:eastAsia="Times New Roman" w:hAnsi="Times New Roman" w:cs="Times New Roman"/>
-          <w:kern w:val="0"/>
-          <w:sz w:val="24"/>
-          <w:szCs w:val="24"/>
-          <w14:ligatures w14:val="none"/>
-        </w:rPr>
-      </w:pPr>
-      <w:r>
-        <w:rPr>
-          <w:rFonts w:ascii="Arial" w:eastAsia="Times New Roman" w:hAnsi="Arial" w:cs="Arial"/>
-          <w:color w:val="000000"/>
-          <w:kern w:val="0"/>
-          <w:sz w:val="24"/>
-          <w:szCs w:val="24"/>
-          <w14:ligatures w14:val="none"/>
-        </w:rPr>
-        <w:t>Zeitaufwand: ~120h</w:t>
-      </w:r>
-    </w:p>
-    <w:p>
-      <w:pPr>
-        <w:spacing w:before="240" w:after="240" w:line="240" w:lineRule="auto"/>
-        <w:ind w:left="1440" w:hanging="360"/>
-        <w:rPr>
-          <w:rFonts w:ascii="Times New Roman" w:eastAsia="Times New Roman" w:hAnsi="Times New Roman" w:cs="Times New Roman"/>
-          <w:kern w:val="0"/>
-          <w:sz w:val="24"/>
-          <w:szCs w:val="24"/>
-          <w14:ligatures w14:val="none"/>
-        </w:rPr>
-      </w:pPr>
+        <w:t>4.</w:t>
+      </w:r>
+      <w:r>
+        <w:rPr>
+          <w:rFonts w:ascii="Times New Roman" w:eastAsia="Times New Roman" w:hAnsi="Times New Roman" w:cs="Times New Roman"/>
+          <w:color w:val="000000"/>
+          <w:kern w:val="0"/>
+          <w:sz w:val="14"/>
+          <w:szCs w:val="14"/>
+          <w14:ligatures w14:val="none"/>
+        </w:rPr>
+        <w:t xml:space="preserve"> </w:t>
+      </w:r>
+      <w:r>
+        <w:rPr>
+          <w:rFonts w:ascii="Times New Roman" w:eastAsia="Times New Roman" w:hAnsi="Times New Roman" w:cs="Times New Roman"/>
+          <w:color w:val="000000"/>
+          <w:kern w:val="0"/>
+          <w:sz w:val="14"/>
+          <w:szCs w:val="14"/>
+          <w14:ligatures w14:val="none"/>
+        </w:rPr>
+        <w:tab/>
+      </w:r>
       <w:r>
         <w:rPr>
           <w:rFonts w:ascii="Arial" w:eastAsia="Times New Roman" w:hAnsi="Arial" w:cs="Arial"/>
@@ -1260,30 +1200,93 @@
           <w:szCs w:val="24"/>
           <w14:ligatures w14:val="none"/>
         </w:rPr>
-        <w:t>4.</w:t>
-      </w:r>
-      <w:r>
-        <w:rPr>
-          <w:rFonts w:ascii="Times New Roman" w:eastAsia="Times New Roman" w:hAnsi="Times New Roman" w:cs="Times New Roman"/>
-          <w:color w:val="000000"/>
-          <w:kern w:val="0"/>
-          <w:sz w:val="14"/>
-          <w:szCs w:val="14"/>
-          <w14:ligatures w14:val="none"/>
-        </w:rPr>
-        <w:t xml:space="preserve"> </w:t>
-      </w:r>
-      <w:r>
-        <w:rPr>
-          <w:rFonts w:ascii="Times New Roman" w:eastAsia="Times New Roman" w:hAnsi="Times New Roman" w:cs="Times New Roman"/>
-          <w:color w:val="000000"/>
-          <w:kern w:val="0"/>
-          <w:sz w:val="14"/>
-          <w:szCs w:val="14"/>
-          <w14:ligatures w14:val="none"/>
-        </w:rPr>
-        <w:tab/>
-      </w:r>
+        <w:t>Tests</w:t>
+      </w:r>
+    </w:p>
+    <w:p>
+      <w:pPr>
+        <w:spacing w:before="240" w:after="240" w:line="240" w:lineRule="auto"/>
+        <w:ind w:left="1440"/>
+        <w:rPr>
+          <w:rFonts w:ascii="Times New Roman" w:eastAsia="Times New Roman" w:hAnsi="Times New Roman" w:cs="Times New Roman"/>
+          <w:kern w:val="0"/>
+          <w:sz w:val="24"/>
+          <w:szCs w:val="24"/>
+          <w14:ligatures w14:val="none"/>
+        </w:rPr>
+      </w:pPr>
+      <w:r>
+        <w:rPr>
+          <w:rFonts w:ascii="Arial" w:eastAsia="Times New Roman" w:hAnsi="Arial" w:cs="Arial"/>
+          <w:color w:val="000000"/>
+          <w:kern w:val="0"/>
+          <w:sz w:val="24"/>
+          <w:szCs w:val="24"/>
+          <w14:ligatures w14:val="none"/>
+        </w:rPr>
+        <w:t>Nachdem GetOut implementiert wurde, gibt es mehrere große Testphasen, die möglichst viele Szenarien abdecken sollen.</w:t>
+      </w:r>
+    </w:p>
+    <w:p>
+      <w:pPr>
+        <w:spacing w:before="240" w:after="240" w:line="240" w:lineRule="auto"/>
+        <w:ind w:left="1440"/>
+        <w:rPr>
+          <w:rFonts w:ascii="Times New Roman" w:eastAsia="Times New Roman" w:hAnsi="Times New Roman" w:cs="Times New Roman"/>
+          <w:kern w:val="0"/>
+          <w:sz w:val="24"/>
+          <w:szCs w:val="24"/>
+          <w14:ligatures w14:val="none"/>
+        </w:rPr>
+      </w:pPr>
+      <w:r>
+        <w:rPr>
+          <w:rFonts w:ascii="Arial" w:eastAsia="Times New Roman" w:hAnsi="Arial" w:cs="Arial"/>
+          <w:color w:val="000000"/>
+          <w:kern w:val="0"/>
+          <w:sz w:val="24"/>
+          <w:szCs w:val="24"/>
+          <w14:ligatures w14:val="none"/>
+        </w:rPr>
+        <w:t> </w:t>
+      </w:r>
+    </w:p>
+    <w:p>
+      <w:pPr>
+        <w:spacing w:before="240" w:after="240" w:line="240" w:lineRule="auto"/>
+        <w:ind w:left="1440"/>
+        <w:rPr>
+          <w:rFonts w:ascii="Times New Roman" w:eastAsia="Times New Roman" w:hAnsi="Times New Roman" w:cs="Times New Roman"/>
+          <w:kern w:val="0"/>
+          <w:sz w:val="24"/>
+          <w:szCs w:val="24"/>
+          <w14:ligatures w14:val="none"/>
+        </w:rPr>
+      </w:pPr>
+      <w:r>
+        <w:rPr>
+          <w:rFonts w:ascii="Arial" w:eastAsia="Times New Roman" w:hAnsi="Arial" w:cs="Arial"/>
+          <w:color w:val="000000"/>
+          <w:kern w:val="0"/>
+          <w:sz w:val="24"/>
+          <w:szCs w:val="24"/>
+          <w14:ligatures w14:val="none"/>
+        </w:rPr>
+        <w:t>Zeitaufwand: 26h</w:t>
+      </w:r>
+    </w:p>
+    <w:p>
+      <w:pPr>
+        <w:spacing w:before="240" w:after="240" w:line="240" w:lineRule="auto"/>
+        <w:ind w:left="1440" w:hanging="360"/>
+        <w:rPr>
+          <w:rFonts w:ascii="Times New Roman" w:eastAsia="Times New Roman" w:hAnsi="Times New Roman" w:cs="Times New Roman"/>
+          <w:kern w:val="0"/>
+          <w:sz w:val="24"/>
+          <w:szCs w:val="24"/>
+          <w14:ligatures w14:val="none"/>
+        </w:rPr>
+      </w:pPr>
       <w:r>
         <w:rPr>
           <w:rFonts w:ascii="Arial" w:eastAsia="Times New Roman" w:hAnsi="Arial" w:cs="Arial"/>
@@ -1295,110 +1298,30 @@
           <w:szCs w:val="24"/>
           <w14:ligatures w14:val="none"/>
         </w:rPr>
-        <w:t>Tests</w:t>
-      </w:r>
-    </w:p>
-    <w:p>
-      <w:pPr>
-        <w:spacing w:before="240" w:after="240" w:line="240" w:lineRule="auto"/>
-        <w:ind w:left="1440"/>
-        <w:rPr>
-          <w:rFonts w:ascii="Times New Roman" w:eastAsia="Times New Roman" w:hAnsi="Times New Roman" w:cs="Times New Roman"/>
-          <w:kern w:val="0"/>
-          <w:sz w:val="24"/>
-          <w:szCs w:val="24"/>
-          <w14:ligatures w14:val="none"/>
-        </w:rPr>
-      </w:pPr>
-      <w:r>
-        <w:rPr>
-          <w:rFonts w:ascii="Arial" w:eastAsia="Times New Roman" w:hAnsi="Arial" w:cs="Arial"/>
-          <w:color w:val="000000"/>
-          <w:kern w:val="0"/>
-          <w:sz w:val="24"/>
-          <w:szCs w:val="24"/>
-          <w14:ligatures w14:val="none"/>
-        </w:rPr>
-        <w:t>Nachdem GetOut implementiert wurde, gibt es mehrere große Testphasen, die möglichst viele Szenarien abdecken sollen.</w:t>
-      </w:r>
-    </w:p>
-    <w:p>
-      <w:pPr>
-        <w:spacing w:before="240" w:after="240" w:line="240" w:lineRule="auto"/>
-        <w:ind w:left="1440"/>
-        <w:rPr>
-          <w:rFonts w:ascii="Times New Roman" w:eastAsia="Times New Roman" w:hAnsi="Times New Roman" w:cs="Times New Roman"/>
-          <w:kern w:val="0"/>
-          <w:sz w:val="24"/>
-          <w:szCs w:val="24"/>
-          <w14:ligatures w14:val="none"/>
-        </w:rPr>
-      </w:pPr>
-      <w:r>
-        <w:rPr>
-          <w:rFonts w:ascii="Arial" w:eastAsia="Times New Roman" w:hAnsi="Arial" w:cs="Arial"/>
-          <w:color w:val="000000"/>
-          <w:kern w:val="0"/>
-          <w:sz w:val="24"/>
-          <w:szCs w:val="24"/>
-          <w14:ligatures w14:val="none"/>
-        </w:rPr>
-        <w:t> </w:t>
-      </w:r>
-    </w:p>
-    <w:p>
-      <w:pPr>
-        <w:spacing w:before="240" w:after="240" w:line="240" w:lineRule="auto"/>
-        <w:ind w:left="1440"/>
-        <w:rPr>
-          <w:rFonts w:ascii="Times New Roman" w:eastAsia="Times New Roman" w:hAnsi="Times New Roman" w:cs="Times New Roman"/>
-          <w:kern w:val="0"/>
-          <w:sz w:val="24"/>
-          <w:szCs w:val="24"/>
-          <w:lang w:val="en-US"/>
-          <w14:ligatures w14:val="none"/>
-        </w:rPr>
-      </w:pPr>
-      <w:proofErr w:type="spellStart"/>
-      <w:r>
-        <w:rPr>
-          <w:rFonts w:ascii="Arial" w:eastAsia="Times New Roman" w:hAnsi="Arial" w:cs="Arial"/>
-          <w:color w:val="000000"/>
-          <w:kern w:val="0"/>
-          <w:sz w:val="24"/>
-          <w:szCs w:val="24"/>
-          <w:lang w:val="en-US"/>
-          <w14:ligatures w14:val="none"/>
-        </w:rPr>
-        <w:t>Zeitaufwand</w:t>
-      </w:r>
-      <w:proofErr w:type="spellEnd"/>
-      <w:r>
-        <w:rPr>
-          <w:rFonts w:ascii="Arial" w:eastAsia="Times New Roman" w:hAnsi="Arial" w:cs="Arial"/>
-          <w:color w:val="000000"/>
-          <w:kern w:val="0"/>
-          <w:sz w:val="24"/>
-          <w:szCs w:val="24"/>
-          <w:lang w:val="en-US"/>
-          <w14:ligatures w14:val="none"/>
-        </w:rPr>
-        <w:t>: 26h</w:t>
-      </w:r>
-    </w:p>
-    <w:p>
-      <w:pPr>
-        <w:spacing w:before="240" w:after="240" w:line="240" w:lineRule="auto"/>
-        <w:ind w:left="1440" w:hanging="360"/>
-        <w:rPr>
-          <w:rFonts w:ascii="Times New Roman" w:eastAsia="Times New Roman" w:hAnsi="Times New Roman" w:cs="Times New Roman"/>
-          <w:kern w:val="0"/>
-          <w:sz w:val="24"/>
-          <w:szCs w:val="24"/>
-          <w:lang w:val="en-US"/>
-          <w14:ligatures w14:val="none"/>
-        </w:rPr>
-      </w:pPr>
+        <w:t>5.</w:t>
+      </w:r>
+      <w:r>
+        <w:rPr>
+          <w:rFonts w:ascii="Times New Roman" w:eastAsia="Times New Roman" w:hAnsi="Times New Roman" w:cs="Times New Roman"/>
+          <w:color w:val="000000"/>
+          <w:kern w:val="0"/>
+          <w:sz w:val="14"/>
+          <w:szCs w:val="14"/>
+          <w14:ligatures w14:val="none"/>
+        </w:rPr>
+        <w:t xml:space="preserve"> </w:t>
+      </w:r>
+      <w:r>
+        <w:rPr>
+          <w:rFonts w:ascii="Times New Roman" w:eastAsia="Times New Roman" w:hAnsi="Times New Roman" w:cs="Times New Roman"/>
+          <w:color w:val="000000"/>
+          <w:kern w:val="0"/>
+          <w:sz w:val="14"/>
+          <w:szCs w:val="14"/>
+          <w14:ligatures w14:val="none"/>
+        </w:rPr>
+        <w:tab/>
+      </w:r>
       <w:r>
         <w:rPr>
           <w:rFonts w:ascii="Arial" w:eastAsia="Times New Roman" w:hAnsi="Arial" w:cs="Arial"/>
@@ -1408,51 +1331,10 @@
           <w:kern w:val="0"/>
           <w:sz w:val="24"/>
           <w:szCs w:val="24"/>
-          <w:lang w:val="en-US"/>
-          <w14:ligatures w14:val="none"/>
-        </w:rPr>
-        <w:t>5.</w:t>
-      </w:r>
-      <w:r>
-        <w:rPr>
-          <w:rFonts w:ascii="Times New Roman" w:eastAsia="Times New Roman" w:hAnsi="Times New Roman" w:cs="Times New Roman"/>
-          <w:color w:val="000000"/>
-          <w:kern w:val="0"/>
-          <w:sz w:val="14"/>
-          <w:szCs w:val="14"/>
-          <w:lang w:val="en-US"/>
-          <w14:ligatures w14:val="none"/>
-        </w:rPr>
-        <w:t xml:space="preserve"> </w:t>
-      </w:r>
-      <w:r>
-        <w:rPr>
-          <w:rFonts w:ascii="Times New Roman" w:eastAsia="Times New Roman" w:hAnsi="Times New Roman" w:cs="Times New Roman"/>
-          <w:color w:val="000000"/>
-          <w:kern w:val="0"/>
-          <w:sz w:val="14"/>
-          <w:szCs w:val="14"/>
-          <w:lang w:val="en-US"/>
-          <w14:ligatures w14:val="none"/>
-        </w:rPr>
-        <w:tab/>
-      </w:r>
-      <w:proofErr w:type="spellStart"/>
-      <w:r>
-        <w:rPr>
-          <w:rFonts w:ascii="Arial" w:eastAsia="Times New Roman" w:hAnsi="Arial" w:cs="Arial"/>
-          <w:b/>
-          <w:bCs/>
-          <w:color w:val="000000"/>
-          <w:kern w:val="0"/>
-          <w:sz w:val="24"/>
-          <w:szCs w:val="24"/>
-          <w:lang w:val="en-US"/>
           <w14:ligatures w14:val="none"/>
         </w:rPr>
         <w:t>Fertigstellung</w:t>
       </w:r>
-      <w:proofErr w:type="spellEnd"/>
     </w:p>
     <w:p>
       <w:pPr>
@@ -1491,7 +1373,6 @@
           <w14:ligatures w14:val="none"/>
         </w:rPr>
       </w:pPr>
-      <w:proofErr w:type="spellStart"/>
       <w:r>
         <w:rPr>
           <w:rFonts w:ascii="Arial" w:eastAsia="Times New Roman" w:hAnsi="Arial" w:cs="Arial"/>
@@ -1502,20 +1383,7 @@
           <w:lang w:val="en-US"/>
           <w14:ligatures w14:val="none"/>
         </w:rPr>
-        <w:t>Zeitaufwand</w:t>
-      </w:r>
-      <w:proofErr w:type="spellEnd"/>
-      <w:r>
-        <w:rPr>
-          <w:rFonts w:ascii="Arial" w:eastAsia="Times New Roman" w:hAnsi="Arial" w:cs="Arial"/>
-          <w:color w:val="000000"/>
-          <w:kern w:val="0"/>
-          <w:sz w:val="24"/>
-          <w:szCs w:val="24"/>
-          <w:lang w:val="en-US"/>
-          <w14:ligatures w14:val="none"/>
-        </w:rPr>
-        <w:t>: 10h</w:t>
+        <w:t>Zeitaufwand: 10h</w:t>
       </w:r>
     </w:p>
     <w:p>
@@ -2178,8 +2046,8 @@
         <w:tblLook w:val="04A0" w:firstRow="1" w:lastRow="0" w:firstColumn="1" w:lastColumn="0" w:noHBand="0" w:noVBand="1"/>
       </w:tblPr>
       <w:tblGrid>
-        <w:gridCol w:w="2291"/>
-        <w:gridCol w:w="6761"/>
+        <w:gridCol w:w="2286"/>
+        <w:gridCol w:w="6766"/>
       </w:tblGrid>
       <w:tr>
         <w:tc>
@@ -2352,33 +2220,7 @@
                 <w:lang w:val="en-US"/>
                 <w14:ligatures w14:val="none"/>
               </w:rPr>
-              <w:t xml:space="preserve">User can move by using </w:t>
-            </w:r>
-            <w:proofErr w:type="gramStart"/>
-            <w:r>
-              <w:rPr>
-                <w:rFonts w:ascii="Arial" w:eastAsia="Times New Roman" w:hAnsi="Arial" w:cs="Arial"/>
-                <w:color w:val="000000"/>
-                <w:kern w:val="0"/>
-                <w:sz w:val="24"/>
-                <w:szCs w:val="24"/>
-                <w:lang w:val="en-US"/>
-                <w14:ligatures w14:val="none"/>
-              </w:rPr>
-              <w:t>W,A</w:t>
-            </w:r>
-            <w:proofErr w:type="gramEnd"/>
-            <w:r>
-              <w:rPr>
-                <w:rFonts w:ascii="Arial" w:eastAsia="Times New Roman" w:hAnsi="Arial" w:cs="Arial"/>
-                <w:color w:val="000000"/>
-                <w:kern w:val="0"/>
-                <w:sz w:val="24"/>
-                <w:szCs w:val="24"/>
-                <w:lang w:val="en-US"/>
-                <w14:ligatures w14:val="none"/>
-              </w:rPr>
-              <w:t>,S,D</w:t>
+              <w:t>User can move by using W,A,S,D</w:t>
             </w:r>
           </w:p>
         </w:tc>
@@ -2535,6 +2377,37 @@
                 <w14:ligatures w14:val="none"/>
               </w:rPr>
               <w:t>Movement speed is variable</w:t>
+            </w:r>
+          </w:p>
+          <w:p>
+            <w:pPr>
+              <w:numPr>
+                <w:ilvl w:val="0"/>
+                <w:numId w:val="16"/>
+              </w:numPr>
+              <w:spacing w:after="0" w:line="240" w:lineRule="auto"/>
+              <w:textAlignment w:val="baseline"/>
+              <w:rPr>
+                <w:rFonts w:ascii="Arial" w:eastAsia="Times New Roman" w:hAnsi="Arial" w:cs="Arial"/>
+                <w:color w:val="000000"/>
+                <w:kern w:val="0"/>
+                <w:sz w:val="24"/>
+                <w:szCs w:val="24"/>
+                <w:lang w:val="en-US"/>
+                <w14:ligatures w14:val="none"/>
+              </w:rPr>
+            </w:pPr>
+            <w:r>
+              <w:rPr>
+                <w:rFonts w:ascii="Arial" w:eastAsia="Times New Roman" w:hAnsi="Arial" w:cs="Arial"/>
+                <w:color w:val="000000"/>
+                <w:kern w:val="0"/>
+                <w:sz w:val="24"/>
+                <w:szCs w:val="24"/>
+                <w:lang w:val="en-US"/>
+                <w14:ligatures w14:val="none"/>
+              </w:rPr>
+              <w:t>Movement is independent from Head up and down rotation</w:t>
             </w:r>
           </w:p>
         </w:tc>
@@ -3266,33 +3139,7 @@
                 <w:lang w:val="en-US"/>
                 <w14:ligatures w14:val="none"/>
               </w:rPr>
-              <w:t xml:space="preserve">User </w:t>
-            </w:r>
-            <w:proofErr w:type="gramStart"/>
-            <w:r>
-              <w:rPr>
-                <w:rFonts w:ascii="Arial" w:eastAsia="Times New Roman" w:hAnsi="Arial" w:cs="Arial"/>
-                <w:color w:val="000000"/>
-                <w:kern w:val="0"/>
-                <w:sz w:val="24"/>
-                <w:szCs w:val="24"/>
-                <w:lang w:val="en-US"/>
-                <w14:ligatures w14:val="none"/>
-              </w:rPr>
-              <w:t>is able to</w:t>
-            </w:r>
-            <w:proofErr w:type="gramEnd"/>
-            <w:r>
-              <w:rPr>
-                <w:rFonts w:ascii="Arial" w:eastAsia="Times New Roman" w:hAnsi="Arial" w:cs="Arial"/>
-                <w:color w:val="000000"/>
-                <w:kern w:val="0"/>
-                <w:sz w:val="24"/>
-                <w:szCs w:val="24"/>
-                <w:lang w:val="en-US"/>
-                <w14:ligatures w14:val="none"/>
-              </w:rPr>
-              <w:t xml:space="preserve"> save at any given point throughout the game</w:t>
+              <w:t>User is able to save at any given point throughout the game</w:t>
             </w:r>
           </w:p>
         </w:tc>
@@ -3709,7 +3556,6 @@
                 <w14:ligatures w14:val="none"/>
               </w:rPr>
             </w:pPr>
-            <w:proofErr w:type="gramStart"/>
             <w:r>
               <w:rPr>
                 <w:rFonts w:ascii="Arial" w:eastAsia="Times New Roman" w:hAnsi="Arial" w:cs="Arial"/>
@@ -3722,7 +3568,6 @@
               </w:rPr>
               <w:t>Make sure that game runs smoothly at all times</w:t>
             </w:r>
-            <w:proofErr w:type="gramEnd"/>
           </w:p>
         </w:tc>
       </w:tr>
@@ -3860,6 +3705,7 @@
                 <w:lang w:val="en-US"/>
                 <w14:ligatures w14:val="none"/>
               </w:rPr>
+              <w:lastRenderedPageBreak/>
               <w:t>Notes</w:t>
             </w:r>
           </w:p>
@@ -3965,7 +3811,6 @@
                 <w:lang w:val="en-US"/>
                 <w14:ligatures w14:val="none"/>
               </w:rPr>
-              <w:lastRenderedPageBreak/>
               <w:t>ID: NFR2</w:t>
             </w:r>
           </w:p>
@@ -5014,33 +4859,7 @@
                 <w:lang w:val="en-US"/>
                 <w14:ligatures w14:val="none"/>
               </w:rPr>
-              <w:t xml:space="preserve">The game must not crash more than once every half </w:t>
-            </w:r>
-            <w:proofErr w:type="gramStart"/>
-            <w:r>
-              <w:rPr>
-                <w:rFonts w:ascii="Arial" w:eastAsia="Times New Roman" w:hAnsi="Arial" w:cs="Arial"/>
-                <w:color w:val="000000"/>
-                <w:kern w:val="0"/>
-                <w:sz w:val="24"/>
-                <w:szCs w:val="24"/>
-                <w:lang w:val="en-US"/>
-                <w14:ligatures w14:val="none"/>
-              </w:rPr>
-              <w:t>hours</w:t>
-            </w:r>
-            <w:proofErr w:type="gramEnd"/>
-            <w:r>
-              <w:rPr>
-                <w:rFonts w:ascii="Arial" w:eastAsia="Times New Roman" w:hAnsi="Arial" w:cs="Arial"/>
-                <w:color w:val="000000"/>
-                <w:kern w:val="0"/>
-                <w:sz w:val="24"/>
-                <w:szCs w:val="24"/>
-                <w:lang w:val="en-US"/>
-                <w14:ligatures w14:val="none"/>
-              </w:rPr>
-              <w:t xml:space="preserve"> under stress conditions (e.g. maximum settings, switching between scenes)</w:t>
+              <w:t>The game must not crash more than once every half hours under stress conditions (e.g. maximum settings, switching between scenes)</w:t>
             </w:r>
           </w:p>
           <w:p>
@@ -5190,33 +5009,7 @@
                 <w:lang w:val="en-US"/>
                 <w14:ligatures w14:val="none"/>
               </w:rPr>
-              <w:t xml:space="preserve">All crashes and critical errors must be logged with detail information </w:t>
-            </w:r>
-            <w:proofErr w:type="gramStart"/>
-            <w:r>
-              <w:rPr>
-                <w:rFonts w:ascii="Arial" w:eastAsia="Times New Roman" w:hAnsi="Arial" w:cs="Arial"/>
-                <w:color w:val="000000"/>
-                <w:kern w:val="0"/>
-                <w:sz w:val="24"/>
-                <w:szCs w:val="24"/>
-                <w:lang w:val="en-US"/>
-                <w14:ligatures w14:val="none"/>
-              </w:rPr>
-              <w:t>in order to</w:t>
-            </w:r>
-            <w:proofErr w:type="gramEnd"/>
-            <w:r>
-              <w:rPr>
-                <w:rFonts w:ascii="Arial" w:eastAsia="Times New Roman" w:hAnsi="Arial" w:cs="Arial"/>
-                <w:color w:val="000000"/>
-                <w:kern w:val="0"/>
-                <w:sz w:val="24"/>
-                <w:szCs w:val="24"/>
-                <w:lang w:val="en-US"/>
-                <w14:ligatures w14:val="none"/>
-              </w:rPr>
-              <w:t xml:space="preserve"> debug</w:t>
+              <w:t>All crashes and critical errors must be logged with detail information in order to debug</w:t>
             </w:r>
           </w:p>
         </w:tc>
@@ -5515,33 +5308,7 @@
                 <w:lang w:val="en-US"/>
                 <w14:ligatures w14:val="none"/>
               </w:rPr>
-              <w:t xml:space="preserve">Game should work at </w:t>
-            </w:r>
-            <w:proofErr w:type="gramStart"/>
-            <w:r>
-              <w:rPr>
-                <w:rFonts w:ascii="Arial" w:eastAsia="Times New Roman" w:hAnsi="Arial" w:cs="Arial"/>
-                <w:color w:val="000000"/>
-                <w:kern w:val="0"/>
-                <w:sz w:val="24"/>
-                <w:szCs w:val="24"/>
-                <w:lang w:val="en-US"/>
-                <w14:ligatures w14:val="none"/>
-              </w:rPr>
-              <w:t>low and high quality</w:t>
-            </w:r>
-            <w:proofErr w:type="gramEnd"/>
-            <w:r>
-              <w:rPr>
-                <w:rFonts w:ascii="Arial" w:eastAsia="Times New Roman" w:hAnsi="Arial" w:cs="Arial"/>
-                <w:color w:val="000000"/>
-                <w:kern w:val="0"/>
-                <w:sz w:val="24"/>
-                <w:szCs w:val="24"/>
-                <w:lang w:val="en-US"/>
-                <w14:ligatures w14:val="none"/>
-              </w:rPr>
-              <w:t xml:space="preserve"> settings </w:t>
+              <w:t>Game should work at low and high quality settings </w:t>
             </w:r>
           </w:p>
           <w:p>
@@ -5617,6 +5384,7 @@
                 <w:lang w:val="en-US"/>
                 <w14:ligatures w14:val="none"/>
               </w:rPr>
+              <w:lastRenderedPageBreak/>
               <w:t>Notes</w:t>
             </w:r>
           </w:p>
@@ -5675,7 +5443,6 @@
           <w:lang w:val="en-US"/>
           <w14:ligatures w14:val="none"/>
         </w:rPr>
-        <w:lastRenderedPageBreak/>
         <w:br/>
       </w:r>
     </w:p>
@@ -5728,9 +5495,34 @@
           <w:lang w:val="en-US"/>
           <w14:ligatures w14:val="none"/>
         </w:rPr>
-        <w:t xml:space="preserve">Documentation is done using </w:t>
-      </w:r>
-      <w:proofErr w:type="spellStart"/>
+        <w:t>Documentation is done using Doxygen</w:t>
+      </w:r>
+    </w:p>
+    <w:p>
+      <w:pPr>
+        <w:spacing w:after="0" w:line="240" w:lineRule="auto"/>
+        <w:rPr>
+          <w:rFonts w:ascii="Times New Roman" w:eastAsia="Times New Roman" w:hAnsi="Times New Roman" w:cs="Times New Roman"/>
+          <w:kern w:val="0"/>
+          <w:sz w:val="24"/>
+          <w:szCs w:val="24"/>
+          <w:lang w:val="en-US"/>
+          <w14:ligatures w14:val="none"/>
+        </w:rPr>
+      </w:pPr>
+    </w:p>
+    <w:p>
+      <w:pPr>
+        <w:spacing w:after="0" w:line="240" w:lineRule="auto"/>
+        <w:rPr>
+          <w:rFonts w:ascii="Times New Roman" w:eastAsia="Times New Roman" w:hAnsi="Times New Roman" w:cs="Times New Roman"/>
+          <w:kern w:val="0"/>
+          <w:sz w:val="24"/>
+          <w:szCs w:val="24"/>
+          <w:lang w:val="en-US"/>
+          <w14:ligatures w14:val="none"/>
+        </w:rPr>
+      </w:pPr>
       <w:r>
         <w:rPr>
           <w:rFonts w:ascii="Arial" w:eastAsia="Times New Roman" w:hAnsi="Arial" w:cs="Arial"/>
@@ -5741,72 +5533,7 @@
           <w:lang w:val="en-US"/>
           <w14:ligatures w14:val="none"/>
         </w:rPr>
-        <w:t>Doxygen</w:t>
-      </w:r>
-      <w:proofErr w:type="spellEnd"/>
-    </w:p>
-    <w:p>
-      <w:pPr>
-        <w:spacing w:after="0" w:line="240" w:lineRule="auto"/>
-        <w:rPr>
-          <w:rFonts w:ascii="Times New Roman" w:eastAsia="Times New Roman" w:hAnsi="Times New Roman" w:cs="Times New Roman"/>
-          <w:kern w:val="0"/>
-          <w:sz w:val="24"/>
-          <w:szCs w:val="24"/>
-          <w:lang w:val="en-US"/>
-          <w14:ligatures w14:val="none"/>
-        </w:rPr>
-      </w:pPr>
-    </w:p>
-    <w:p>
-      <w:pPr>
-        <w:spacing w:after="0" w:line="240" w:lineRule="auto"/>
-        <w:rPr>
-          <w:rFonts w:ascii="Times New Roman" w:eastAsia="Times New Roman" w:hAnsi="Times New Roman" w:cs="Times New Roman"/>
-          <w:kern w:val="0"/>
-          <w:sz w:val="24"/>
-          <w:szCs w:val="24"/>
-          <w:lang w:val="en-US"/>
-          <w14:ligatures w14:val="none"/>
-        </w:rPr>
-      </w:pPr>
-      <w:r>
-        <w:rPr>
-          <w:rFonts w:ascii="Arial" w:eastAsia="Times New Roman" w:hAnsi="Arial" w:cs="Arial"/>
-          <w:color w:val="000000"/>
-          <w:kern w:val="0"/>
-          <w:sz w:val="24"/>
-          <w:szCs w:val="24"/>
-          <w:lang w:val="en-US"/>
-          <w14:ligatures w14:val="none"/>
-        </w:rPr>
-        <w:t xml:space="preserve">Short guide on how to use </w:t>
-      </w:r>
-      <w:proofErr w:type="spellStart"/>
-      <w:r>
-        <w:rPr>
-          <w:rFonts w:ascii="Arial" w:eastAsia="Times New Roman" w:hAnsi="Arial" w:cs="Arial"/>
-          <w:color w:val="000000"/>
-          <w:kern w:val="0"/>
-          <w:sz w:val="24"/>
-          <w:szCs w:val="24"/>
-          <w:lang w:val="en-US"/>
-          <w14:ligatures w14:val="none"/>
-        </w:rPr>
-        <w:t>Doxygen</w:t>
-      </w:r>
-      <w:proofErr w:type="spellEnd"/>
-      <w:r>
-        <w:rPr>
-          <w:rFonts w:ascii="Arial" w:eastAsia="Times New Roman" w:hAnsi="Arial" w:cs="Arial"/>
-          <w:color w:val="000000"/>
-          <w:kern w:val="0"/>
-          <w:sz w:val="24"/>
-          <w:szCs w:val="24"/>
-          <w:lang w:val="en-US"/>
-          <w14:ligatures w14:val="none"/>
-        </w:rPr>
-        <w:t>:</w:t>
+        <w:t>Short guide on how to use Doxygen:</w:t>
       </w:r>
     </w:p>
     <w:p>
@@ -6445,6 +6172,7 @@
           <w:lang w:val="en-US"/>
           <w14:ligatures w14:val="none"/>
         </w:rPr>
+        <w:lastRenderedPageBreak/>
         <w:br/>
       </w:r>
       <w:r>
@@ -6456,7 +6184,6 @@
           <w:lang w:val="en-US"/>
           <w14:ligatures w14:val="none"/>
         </w:rPr>
-        <w:lastRenderedPageBreak/>
         <w:br/>
       </w:r>
     </w:p>
@@ -6845,9 +6572,21 @@
           <w:lang w:val="en-US"/>
           <w14:ligatures w14:val="none"/>
         </w:rPr>
-        <w:t xml:space="preserve">The player </w:t>
-      </w:r>
-      <w:proofErr w:type="gramStart"/>
+        <w:t>The player has to accomplish tasks before being able to continue with the story. He has to get dressed, take out the</w:t>
+      </w:r>
+    </w:p>
+    <w:p>
+      <w:pPr>
+        <w:spacing w:after="0" w:line="240" w:lineRule="auto"/>
+        <w:rPr>
+          <w:rFonts w:ascii="Times New Roman" w:eastAsia="Times New Roman" w:hAnsi="Times New Roman" w:cs="Times New Roman"/>
+          <w:kern w:val="0"/>
+          <w:sz w:val="24"/>
+          <w:szCs w:val="24"/>
+          <w:lang w:val="en-US"/>
+          <w14:ligatures w14:val="none"/>
+        </w:rPr>
+      </w:pPr>
       <w:r>
         <w:rPr>
           <w:rFonts w:ascii="Arial" w:eastAsia="Times New Roman" w:hAnsi="Arial" w:cs="Arial"/>
@@ -6859,9 +6598,21 @@
           <w:lang w:val="en-US"/>
           <w14:ligatures w14:val="none"/>
         </w:rPr>
-        <w:t>has to</w:t>
-      </w:r>
-      <w:proofErr w:type="gramEnd"/>
+        <w:t>trash, clean the kitchen, pick up a letter laying on the floor and finally leave the house and drive to the city to work</w:t>
+      </w:r>
+    </w:p>
+    <w:p>
+      <w:pPr>
+        <w:spacing w:after="0" w:line="240" w:lineRule="auto"/>
+        <w:rPr>
+          <w:rFonts w:ascii="Times New Roman" w:eastAsia="Times New Roman" w:hAnsi="Times New Roman" w:cs="Times New Roman"/>
+          <w:kern w:val="0"/>
+          <w:sz w:val="24"/>
+          <w:szCs w:val="24"/>
+          <w:lang w:val="en-US"/>
+          <w14:ligatures w14:val="none"/>
+        </w:rPr>
+      </w:pPr>
       <w:r>
         <w:rPr>
           <w:rFonts w:ascii="Arial" w:eastAsia="Times New Roman" w:hAnsi="Arial" w:cs="Arial"/>
@@ -6873,9 +6624,34 @@
           <w:lang w:val="en-US"/>
           <w14:ligatures w14:val="none"/>
         </w:rPr>
-        <w:t xml:space="preserve"> accomplish tasks before being able to continue with the story. He </w:t>
-      </w:r>
-      <w:proofErr w:type="gramStart"/>
+        <w:t>by clicking on the car.</w:t>
+      </w:r>
+    </w:p>
+    <w:p>
+      <w:pPr>
+        <w:spacing w:after="0" w:line="240" w:lineRule="auto"/>
+        <w:rPr>
+          <w:rFonts w:ascii="Times New Roman" w:eastAsia="Times New Roman" w:hAnsi="Times New Roman" w:cs="Times New Roman"/>
+          <w:kern w:val="0"/>
+          <w:sz w:val="24"/>
+          <w:szCs w:val="24"/>
+          <w:lang w:val="en-US"/>
+          <w14:ligatures w14:val="none"/>
+        </w:rPr>
+      </w:pPr>
+    </w:p>
+    <w:p>
+      <w:pPr>
+        <w:spacing w:after="0" w:line="240" w:lineRule="auto"/>
+        <w:rPr>
+          <w:rFonts w:ascii="Times New Roman" w:eastAsia="Times New Roman" w:hAnsi="Times New Roman" w:cs="Times New Roman"/>
+          <w:kern w:val="0"/>
+          <w:sz w:val="24"/>
+          <w:szCs w:val="24"/>
+          <w:lang w:val="en-US"/>
+          <w14:ligatures w14:val="none"/>
+        </w:rPr>
+      </w:pPr>
       <w:r>
         <w:rPr>
           <w:rFonts w:ascii="Arial" w:eastAsia="Times New Roman" w:hAnsi="Arial" w:cs="Arial"/>
@@ -6887,9 +6663,21 @@
           <w:lang w:val="en-US"/>
           <w14:ligatures w14:val="none"/>
         </w:rPr>
-        <w:t>has to</w:t>
-      </w:r>
-      <w:proofErr w:type="gramEnd"/>
+        <w:t>For the second scene the player will be teleported into the office and again is able to accomplish optional tasks such as</w:t>
+      </w:r>
+    </w:p>
+    <w:p>
+      <w:pPr>
+        <w:spacing w:after="0" w:line="240" w:lineRule="auto"/>
+        <w:rPr>
+          <w:rFonts w:ascii="Times New Roman" w:eastAsia="Times New Roman" w:hAnsi="Times New Roman" w:cs="Times New Roman"/>
+          <w:kern w:val="0"/>
+          <w:sz w:val="24"/>
+          <w:szCs w:val="24"/>
+          <w:lang w:val="en-US"/>
+          <w14:ligatures w14:val="none"/>
+        </w:rPr>
+      </w:pPr>
       <w:r>
         <w:rPr>
           <w:rFonts w:ascii="Arial" w:eastAsia="Times New Roman" w:hAnsi="Arial" w:cs="Arial"/>
@@ -6901,7 +6689,7 @@
           <w:lang w:val="en-US"/>
           <w14:ligatures w14:val="none"/>
         </w:rPr>
-        <w:t xml:space="preserve"> get dressed, take out the</w:t>
+        <w:t>listening to complaining boss by stepping in front of the boss's door, using the restroom or sitting down at his desk,</w:t>
       </w:r>
     </w:p>
     <w:p>
@@ -6927,7 +6715,7 @@
           <w:lang w:val="en-US"/>
           <w14:ligatures w14:val="none"/>
         </w:rPr>
-        <w:t>trash, clean the kitchen, pick up a letter laying on the floor and finally leave the house and drive to the city to work</w:t>
+        <w:t>which allows the story to continue.</w:t>
       </w:r>
     </w:p>
     <w:p>
@@ -6942,6 +6730,19 @@
           <w14:ligatures w14:val="none"/>
         </w:rPr>
       </w:pPr>
+    </w:p>
+    <w:p>
+      <w:pPr>
+        <w:spacing w:after="0" w:line="240" w:lineRule="auto"/>
+        <w:rPr>
+          <w:rFonts w:ascii="Times New Roman" w:eastAsia="Times New Roman" w:hAnsi="Times New Roman" w:cs="Times New Roman"/>
+          <w:kern w:val="0"/>
+          <w:sz w:val="24"/>
+          <w:szCs w:val="24"/>
+          <w:lang w:val="en-US"/>
+          <w14:ligatures w14:val="none"/>
+        </w:rPr>
+      </w:pPr>
       <w:r>
         <w:rPr>
           <w:rFonts w:ascii="Arial" w:eastAsia="Times New Roman" w:hAnsi="Arial" w:cs="Arial"/>
@@ -6953,7 +6754,7 @@
           <w:lang w:val="en-US"/>
           <w14:ligatures w14:val="none"/>
         </w:rPr>
-        <w:t>by clicking on the car.</w:t>
+        <w:t>As the third scene starts the player is now in the dream world but still in his office where he again has to do some mini</w:t>
       </w:r>
     </w:p>
     <w:p>
@@ -6968,6 +6769,20 @@
           <w14:ligatures w14:val="none"/>
         </w:rPr>
       </w:pPr>
+      <w:r>
+        <w:rPr>
+          <w:rFonts w:ascii="Arial" w:eastAsia="Times New Roman" w:hAnsi="Arial" w:cs="Arial"/>
+          <w:color w:val="000000"/>
+          <w:kern w:val="0"/>
+          <w:sz w:val="24"/>
+          <w:szCs w:val="24"/>
+          <w:shd w:val="clear" w:color="auto" w:fill="FFFFFF"/>
+          <w:lang w:val="en-US"/>
+          <w14:ligatures w14:val="none"/>
+        </w:rPr>
+        <w:lastRenderedPageBreak/>
+        <w:t>tasks that have not been specified yet, but definitely clocking out and leaving the office via the elevator.</w:t>
+      </w:r>
     </w:p>
     <w:p>
       <w:pPr>
@@ -6981,6 +6796,19 @@
           <w14:ligatures w14:val="none"/>
         </w:rPr>
       </w:pPr>
+    </w:p>
+    <w:p>
+      <w:pPr>
+        <w:spacing w:after="0" w:line="240" w:lineRule="auto"/>
+        <w:rPr>
+          <w:rFonts w:ascii="Times New Roman" w:eastAsia="Times New Roman" w:hAnsi="Times New Roman" w:cs="Times New Roman"/>
+          <w:kern w:val="0"/>
+          <w:sz w:val="24"/>
+          <w:szCs w:val="24"/>
+          <w:lang w:val="en-US"/>
+          <w14:ligatures w14:val="none"/>
+        </w:rPr>
+      </w:pPr>
       <w:r>
         <w:rPr>
           <w:rFonts w:ascii="Arial" w:eastAsia="Times New Roman" w:hAnsi="Arial" w:cs="Arial"/>
@@ -6992,7 +6820,7 @@
           <w:lang w:val="en-US"/>
           <w14:ligatures w14:val="none"/>
         </w:rPr>
-        <w:t>For the second scene the player will be teleported into the office and again is able to accomplish optional tasks such as</w:t>
+        <w:t>In the fourth scene the player first has to enter his house and follow a mostly strict order of tasks which trigger new events.</w:t>
       </w:r>
     </w:p>
     <w:p>
@@ -7018,7 +6846,7 @@
           <w:lang w:val="en-US"/>
           <w14:ligatures w14:val="none"/>
         </w:rPr>
-        <w:t>listening to complaining boss by stepping in front of the boss's door, using the restroom or sitting down at his desk,</w:t>
+        <w:t>First he has to click on a painting hanging on the wall which will turn on the TV. The TV has to be turned off and after that the</w:t>
       </w:r>
     </w:p>
     <w:p>
@@ -7044,7 +6872,7 @@
           <w:lang w:val="en-US"/>
           <w14:ligatures w14:val="none"/>
         </w:rPr>
-        <w:t>which allows the story to continue.</w:t>
+        <w:t>player has to pick up a letter laying on the sofa which triggers chairs, that have been hanging on the ceiling all the time, to fall</w:t>
       </w:r>
     </w:p>
     <w:p>
@@ -7059,6 +6887,19 @@
           <w14:ligatures w14:val="none"/>
         </w:rPr>
       </w:pPr>
+      <w:r>
+        <w:rPr>
+          <w:rFonts w:ascii="Arial" w:eastAsia="Times New Roman" w:hAnsi="Arial" w:cs="Arial"/>
+          <w:color w:val="000000"/>
+          <w:kern w:val="0"/>
+          <w:sz w:val="24"/>
+          <w:szCs w:val="24"/>
+          <w:shd w:val="clear" w:color="auto" w:fill="FFFFFF"/>
+          <w:lang w:val="en-US"/>
+          <w14:ligatures w14:val="none"/>
+        </w:rPr>
+        <w:t>down and a window to start slamming loudly. The player has to close the slamming window and is somehow led to the</w:t>
+      </w:r>
     </w:p>
     <w:p>
       <w:pPr>
@@ -7083,9 +6924,21 @@
           <w:lang w:val="en-US"/>
           <w14:ligatures w14:val="none"/>
         </w:rPr>
-        <w:t xml:space="preserve">As the third scene starts the player is now in the dream world but still in his office where he again </w:t>
-      </w:r>
-      <w:proofErr w:type="gramStart"/>
+        <w:t>bedroom where a women is laying in bed. He has to click on the women which will trigger an event where a women is slamming</w:t>
+      </w:r>
+    </w:p>
+    <w:p>
+      <w:pPr>
+        <w:spacing w:after="0" w:line="240" w:lineRule="auto"/>
+        <w:rPr>
+          <w:rFonts w:ascii="Times New Roman" w:eastAsia="Times New Roman" w:hAnsi="Times New Roman" w:cs="Times New Roman"/>
+          <w:kern w:val="0"/>
+          <w:sz w:val="24"/>
+          <w:szCs w:val="24"/>
+          <w:lang w:val="en-US"/>
+          <w14:ligatures w14:val="none"/>
+        </w:rPr>
+      </w:pPr>
       <w:r>
         <w:rPr>
           <w:rFonts w:ascii="Arial" w:eastAsia="Times New Roman" w:hAnsi="Arial" w:cs="Arial"/>
@@ -7097,9 +6950,21 @@
           <w:lang w:val="en-US"/>
           <w14:ligatures w14:val="none"/>
         </w:rPr>
-        <w:t>has to</w:t>
-      </w:r>
-      <w:proofErr w:type="gramEnd"/>
+        <w:t>on the window and the player has to escape into the restroom and pick up the restroom key and lock the door.</w:t>
+      </w:r>
+    </w:p>
+    <w:p>
+      <w:pPr>
+        <w:spacing w:after="0" w:line="240" w:lineRule="auto"/>
+        <w:rPr>
+          <w:rFonts w:ascii="Times New Roman" w:eastAsia="Times New Roman" w:hAnsi="Times New Roman" w:cs="Times New Roman"/>
+          <w:kern w:val="0"/>
+          <w:sz w:val="24"/>
+          <w:szCs w:val="24"/>
+          <w:lang w:val="en-US"/>
+          <w14:ligatures w14:val="none"/>
+        </w:rPr>
+      </w:pPr>
       <w:r>
         <w:rPr>
           <w:rFonts w:ascii="Arial" w:eastAsia="Times New Roman" w:hAnsi="Arial" w:cs="Arial"/>
@@ -7111,523 +6976,7 @@
           <w:lang w:val="en-US"/>
           <w14:ligatures w14:val="none"/>
         </w:rPr>
-        <w:t xml:space="preserve"> do some mini</w:t>
-      </w:r>
-    </w:p>
-    <w:p>
-      <w:pPr>
-        <w:spacing w:after="0" w:line="240" w:lineRule="auto"/>
-        <w:rPr>
-          <w:rFonts w:ascii="Times New Roman" w:eastAsia="Times New Roman" w:hAnsi="Times New Roman" w:cs="Times New Roman"/>
-          <w:kern w:val="0"/>
-          <w:sz w:val="24"/>
-          <w:szCs w:val="24"/>
-          <w:lang w:val="en-US"/>
-          <w14:ligatures w14:val="none"/>
-        </w:rPr>
-      </w:pPr>
-      <w:r>
-        <w:rPr>
-          <w:rFonts w:ascii="Arial" w:eastAsia="Times New Roman" w:hAnsi="Arial" w:cs="Arial"/>
-          <w:color w:val="000000"/>
-          <w:kern w:val="0"/>
-          <w:sz w:val="24"/>
-          <w:szCs w:val="24"/>
-          <w:shd w:val="clear" w:color="auto" w:fill="FFFFFF"/>
-          <w:lang w:val="en-US"/>
-          <w14:ligatures w14:val="none"/>
-        </w:rPr>
-        <w:t xml:space="preserve">tasks that have not been specified yet, but </w:t>
-      </w:r>
-      <w:proofErr w:type="gramStart"/>
-      <w:r>
-        <w:rPr>
-          <w:rFonts w:ascii="Arial" w:eastAsia="Times New Roman" w:hAnsi="Arial" w:cs="Arial"/>
-          <w:color w:val="000000"/>
-          <w:kern w:val="0"/>
-          <w:sz w:val="24"/>
-          <w:szCs w:val="24"/>
-          <w:shd w:val="clear" w:color="auto" w:fill="FFFFFF"/>
-          <w:lang w:val="en-US"/>
-          <w14:ligatures w14:val="none"/>
-        </w:rPr>
-        <w:t>definitely clocking</w:t>
-      </w:r>
-      <w:proofErr w:type="gramEnd"/>
-      <w:r>
-        <w:rPr>
-          <w:rFonts w:ascii="Arial" w:eastAsia="Times New Roman" w:hAnsi="Arial" w:cs="Arial"/>
-          <w:color w:val="000000"/>
-          <w:kern w:val="0"/>
-          <w:sz w:val="24"/>
-          <w:szCs w:val="24"/>
-          <w:shd w:val="clear" w:color="auto" w:fill="FFFFFF"/>
-          <w:lang w:val="en-US"/>
-          <w14:ligatures w14:val="none"/>
-        </w:rPr>
-        <w:t xml:space="preserve"> out and leaving the office via the elevator.</w:t>
-      </w:r>
-    </w:p>
-    <w:p>
-      <w:pPr>
-        <w:spacing w:after="0" w:line="240" w:lineRule="auto"/>
-        <w:rPr>
-          <w:rFonts w:ascii="Times New Roman" w:eastAsia="Times New Roman" w:hAnsi="Times New Roman" w:cs="Times New Roman"/>
-          <w:kern w:val="0"/>
-          <w:sz w:val="24"/>
-          <w:szCs w:val="24"/>
-          <w:lang w:val="en-US"/>
-          <w14:ligatures w14:val="none"/>
-        </w:rPr>
-      </w:pPr>
-    </w:p>
-    <w:p>
-      <w:pPr>
-        <w:spacing w:after="0" w:line="240" w:lineRule="auto"/>
-        <w:rPr>
-          <w:rFonts w:ascii="Times New Roman" w:eastAsia="Times New Roman" w:hAnsi="Times New Roman" w:cs="Times New Roman"/>
-          <w:kern w:val="0"/>
-          <w:sz w:val="24"/>
-          <w:szCs w:val="24"/>
-          <w:lang w:val="en-US"/>
-          <w14:ligatures w14:val="none"/>
-        </w:rPr>
-      </w:pPr>
-      <w:r>
-        <w:rPr>
-          <w:rFonts w:ascii="Arial" w:eastAsia="Times New Roman" w:hAnsi="Arial" w:cs="Arial"/>
-          <w:color w:val="000000"/>
-          <w:kern w:val="0"/>
-          <w:sz w:val="24"/>
-          <w:szCs w:val="24"/>
-          <w:shd w:val="clear" w:color="auto" w:fill="FFFFFF"/>
-          <w:lang w:val="en-US"/>
-          <w14:ligatures w14:val="none"/>
-        </w:rPr>
-        <w:t xml:space="preserve">In the fourth scene the player first </w:t>
-      </w:r>
-      <w:proofErr w:type="gramStart"/>
-      <w:r>
-        <w:rPr>
-          <w:rFonts w:ascii="Arial" w:eastAsia="Times New Roman" w:hAnsi="Arial" w:cs="Arial"/>
-          <w:color w:val="000000"/>
-          <w:kern w:val="0"/>
-          <w:sz w:val="24"/>
-          <w:szCs w:val="24"/>
-          <w:shd w:val="clear" w:color="auto" w:fill="FFFFFF"/>
-          <w:lang w:val="en-US"/>
-          <w14:ligatures w14:val="none"/>
-        </w:rPr>
-        <w:t>has to</w:t>
-      </w:r>
-      <w:proofErr w:type="gramEnd"/>
-      <w:r>
-        <w:rPr>
-          <w:rFonts w:ascii="Arial" w:eastAsia="Times New Roman" w:hAnsi="Arial" w:cs="Arial"/>
-          <w:color w:val="000000"/>
-          <w:kern w:val="0"/>
-          <w:sz w:val="24"/>
-          <w:szCs w:val="24"/>
-          <w:shd w:val="clear" w:color="auto" w:fill="FFFFFF"/>
-          <w:lang w:val="en-US"/>
-          <w14:ligatures w14:val="none"/>
-        </w:rPr>
-        <w:t xml:space="preserve"> enter his house and follow a mostly strict order of tasks which trigger new events.</w:t>
-      </w:r>
-    </w:p>
-    <w:p>
-      <w:pPr>
-        <w:spacing w:after="0" w:line="240" w:lineRule="auto"/>
-        <w:rPr>
-          <w:rFonts w:ascii="Times New Roman" w:eastAsia="Times New Roman" w:hAnsi="Times New Roman" w:cs="Times New Roman"/>
-          <w:kern w:val="0"/>
-          <w:sz w:val="24"/>
-          <w:szCs w:val="24"/>
-          <w:lang w:val="en-US"/>
-          <w14:ligatures w14:val="none"/>
-        </w:rPr>
-      </w:pPr>
-      <w:proofErr w:type="gramStart"/>
-      <w:r>
-        <w:rPr>
-          <w:rFonts w:ascii="Arial" w:eastAsia="Times New Roman" w:hAnsi="Arial" w:cs="Arial"/>
-          <w:color w:val="000000"/>
-          <w:kern w:val="0"/>
-          <w:sz w:val="24"/>
-          <w:szCs w:val="24"/>
-          <w:shd w:val="clear" w:color="auto" w:fill="FFFFFF"/>
-          <w:lang w:val="en-US"/>
-          <w14:ligatures w14:val="none"/>
-        </w:rPr>
-        <w:t>First</w:t>
-      </w:r>
-      <w:proofErr w:type="gramEnd"/>
-      <w:r>
-        <w:rPr>
-          <w:rFonts w:ascii="Arial" w:eastAsia="Times New Roman" w:hAnsi="Arial" w:cs="Arial"/>
-          <w:color w:val="000000"/>
-          <w:kern w:val="0"/>
-          <w:sz w:val="24"/>
-          <w:szCs w:val="24"/>
-          <w:shd w:val="clear" w:color="auto" w:fill="FFFFFF"/>
-          <w:lang w:val="en-US"/>
-          <w14:ligatures w14:val="none"/>
-        </w:rPr>
-        <w:t xml:space="preserve"> he has to click on a painting hanging on the wall which will turn on the TV. The TV </w:t>
-      </w:r>
-      <w:proofErr w:type="gramStart"/>
-      <w:r>
-        <w:rPr>
-          <w:rFonts w:ascii="Arial" w:eastAsia="Times New Roman" w:hAnsi="Arial" w:cs="Arial"/>
-          <w:color w:val="000000"/>
-          <w:kern w:val="0"/>
-          <w:sz w:val="24"/>
-          <w:szCs w:val="24"/>
-          <w:shd w:val="clear" w:color="auto" w:fill="FFFFFF"/>
-          <w:lang w:val="en-US"/>
-          <w14:ligatures w14:val="none"/>
-        </w:rPr>
-        <w:t>has to</w:t>
-      </w:r>
-      <w:proofErr w:type="gramEnd"/>
-      <w:r>
-        <w:rPr>
-          <w:rFonts w:ascii="Arial" w:eastAsia="Times New Roman" w:hAnsi="Arial" w:cs="Arial"/>
-          <w:color w:val="000000"/>
-          <w:kern w:val="0"/>
-          <w:sz w:val="24"/>
-          <w:szCs w:val="24"/>
-          <w:shd w:val="clear" w:color="auto" w:fill="FFFFFF"/>
-          <w:lang w:val="en-US"/>
-          <w14:ligatures w14:val="none"/>
-        </w:rPr>
-        <w:t xml:space="preserve"> be turned off and after that the</w:t>
-      </w:r>
-    </w:p>
-    <w:p>
-      <w:pPr>
-        <w:spacing w:after="0" w:line="240" w:lineRule="auto"/>
-        <w:rPr>
-          <w:rFonts w:ascii="Times New Roman" w:eastAsia="Times New Roman" w:hAnsi="Times New Roman" w:cs="Times New Roman"/>
-          <w:kern w:val="0"/>
-          <w:sz w:val="24"/>
-          <w:szCs w:val="24"/>
-          <w:lang w:val="en-US"/>
-          <w14:ligatures w14:val="none"/>
-        </w:rPr>
-      </w:pPr>
-      <w:r>
-        <w:rPr>
-          <w:rFonts w:ascii="Arial" w:eastAsia="Times New Roman" w:hAnsi="Arial" w:cs="Arial"/>
-          <w:color w:val="000000"/>
-          <w:kern w:val="0"/>
-          <w:sz w:val="24"/>
-          <w:szCs w:val="24"/>
-          <w:shd w:val="clear" w:color="auto" w:fill="FFFFFF"/>
-          <w:lang w:val="en-US"/>
-          <w14:ligatures w14:val="none"/>
-        </w:rPr>
-        <w:t xml:space="preserve">player </w:t>
-      </w:r>
-      <w:proofErr w:type="gramStart"/>
-      <w:r>
-        <w:rPr>
-          <w:rFonts w:ascii="Arial" w:eastAsia="Times New Roman" w:hAnsi="Arial" w:cs="Arial"/>
-          <w:color w:val="000000"/>
-          <w:kern w:val="0"/>
-          <w:sz w:val="24"/>
-          <w:szCs w:val="24"/>
-          <w:shd w:val="clear" w:color="auto" w:fill="FFFFFF"/>
-          <w:lang w:val="en-US"/>
-          <w14:ligatures w14:val="none"/>
-        </w:rPr>
-        <w:t>has to</w:t>
-      </w:r>
-      <w:proofErr w:type="gramEnd"/>
-      <w:r>
-        <w:rPr>
-          <w:rFonts w:ascii="Arial" w:eastAsia="Times New Roman" w:hAnsi="Arial" w:cs="Arial"/>
-          <w:color w:val="000000"/>
-          <w:kern w:val="0"/>
-          <w:sz w:val="24"/>
-          <w:szCs w:val="24"/>
-          <w:shd w:val="clear" w:color="auto" w:fill="FFFFFF"/>
-          <w:lang w:val="en-US"/>
-          <w14:ligatures w14:val="none"/>
-        </w:rPr>
-        <w:t xml:space="preserve"> pick up a letter laying on the sofa which triggers chairs, that have been hanging on the ceiling all the time, to fall</w:t>
-      </w:r>
-    </w:p>
-    <w:p>
-      <w:pPr>
-        <w:spacing w:after="0" w:line="240" w:lineRule="auto"/>
-        <w:rPr>
-          <w:rFonts w:ascii="Times New Roman" w:eastAsia="Times New Roman" w:hAnsi="Times New Roman" w:cs="Times New Roman"/>
-          <w:kern w:val="0"/>
-          <w:sz w:val="24"/>
-          <w:szCs w:val="24"/>
-          <w:lang w:val="en-US"/>
-          <w14:ligatures w14:val="none"/>
-        </w:rPr>
-      </w:pPr>
-      <w:r>
-        <w:rPr>
-          <w:rFonts w:ascii="Arial" w:eastAsia="Times New Roman" w:hAnsi="Arial" w:cs="Arial"/>
-          <w:color w:val="000000"/>
-          <w:kern w:val="0"/>
-          <w:sz w:val="24"/>
-          <w:szCs w:val="24"/>
-          <w:shd w:val="clear" w:color="auto" w:fill="FFFFFF"/>
-          <w:lang w:val="en-US"/>
-          <w14:ligatures w14:val="none"/>
-        </w:rPr>
-        <w:t xml:space="preserve">down and a window to start slamming loudly. The player </w:t>
-      </w:r>
-      <w:proofErr w:type="gramStart"/>
-      <w:r>
-        <w:rPr>
-          <w:rFonts w:ascii="Arial" w:eastAsia="Times New Roman" w:hAnsi="Arial" w:cs="Arial"/>
-          <w:color w:val="000000"/>
-          <w:kern w:val="0"/>
-          <w:sz w:val="24"/>
-          <w:szCs w:val="24"/>
-          <w:shd w:val="clear" w:color="auto" w:fill="FFFFFF"/>
-          <w:lang w:val="en-US"/>
-          <w14:ligatures w14:val="none"/>
-        </w:rPr>
-        <w:t>has to</w:t>
-      </w:r>
-      <w:proofErr w:type="gramEnd"/>
-      <w:r>
-        <w:rPr>
-          <w:rFonts w:ascii="Arial" w:eastAsia="Times New Roman" w:hAnsi="Arial" w:cs="Arial"/>
-          <w:color w:val="000000"/>
-          <w:kern w:val="0"/>
-          <w:sz w:val="24"/>
-          <w:szCs w:val="24"/>
-          <w:shd w:val="clear" w:color="auto" w:fill="FFFFFF"/>
-          <w:lang w:val="en-US"/>
-          <w14:ligatures w14:val="none"/>
-        </w:rPr>
-        <w:t xml:space="preserve"> close the slamming window and is somehow led to the</w:t>
-      </w:r>
-    </w:p>
-    <w:p>
-      <w:pPr>
-        <w:spacing w:after="0" w:line="240" w:lineRule="auto"/>
-        <w:rPr>
-          <w:rFonts w:ascii="Times New Roman" w:eastAsia="Times New Roman" w:hAnsi="Times New Roman" w:cs="Times New Roman"/>
-          <w:kern w:val="0"/>
-          <w:sz w:val="24"/>
-          <w:szCs w:val="24"/>
-          <w:lang w:val="en-US"/>
-          <w14:ligatures w14:val="none"/>
-        </w:rPr>
-      </w:pPr>
-      <w:r>
-        <w:rPr>
-          <w:rFonts w:ascii="Arial" w:eastAsia="Times New Roman" w:hAnsi="Arial" w:cs="Arial"/>
-          <w:color w:val="000000"/>
-          <w:kern w:val="0"/>
-          <w:sz w:val="24"/>
-          <w:szCs w:val="24"/>
-          <w:shd w:val="clear" w:color="auto" w:fill="FFFFFF"/>
-          <w:lang w:val="en-US"/>
-          <w14:ligatures w14:val="none"/>
-        </w:rPr>
-        <w:t xml:space="preserve">bedroom where a </w:t>
-      </w:r>
-      <w:proofErr w:type="gramStart"/>
-      <w:r>
-        <w:rPr>
-          <w:rFonts w:ascii="Arial" w:eastAsia="Times New Roman" w:hAnsi="Arial" w:cs="Arial"/>
-          <w:color w:val="000000"/>
-          <w:kern w:val="0"/>
-          <w:sz w:val="24"/>
-          <w:szCs w:val="24"/>
-          <w:shd w:val="clear" w:color="auto" w:fill="FFFFFF"/>
-          <w:lang w:val="en-US"/>
-          <w14:ligatures w14:val="none"/>
-        </w:rPr>
-        <w:t>women</w:t>
-      </w:r>
-      <w:proofErr w:type="gramEnd"/>
-      <w:r>
-        <w:rPr>
-          <w:rFonts w:ascii="Arial" w:eastAsia="Times New Roman" w:hAnsi="Arial" w:cs="Arial"/>
-          <w:color w:val="000000"/>
-          <w:kern w:val="0"/>
-          <w:sz w:val="24"/>
-          <w:szCs w:val="24"/>
-          <w:shd w:val="clear" w:color="auto" w:fill="FFFFFF"/>
-          <w:lang w:val="en-US"/>
-          <w14:ligatures w14:val="none"/>
-        </w:rPr>
-        <w:t xml:space="preserve"> is </w:t>
-      </w:r>
-      <w:proofErr w:type="spellStart"/>
-      <w:r>
-        <w:rPr>
-          <w:rFonts w:ascii="Arial" w:eastAsia="Times New Roman" w:hAnsi="Arial" w:cs="Arial"/>
-          <w:color w:val="000000"/>
-          <w:kern w:val="0"/>
-          <w:sz w:val="24"/>
-          <w:szCs w:val="24"/>
-          <w:shd w:val="clear" w:color="auto" w:fill="FFFFFF"/>
-          <w:lang w:val="en-US"/>
-          <w14:ligatures w14:val="none"/>
-        </w:rPr>
-        <w:t>laying</w:t>
-      </w:r>
-      <w:proofErr w:type="spellEnd"/>
-      <w:r>
-        <w:rPr>
-          <w:rFonts w:ascii="Arial" w:eastAsia="Times New Roman" w:hAnsi="Arial" w:cs="Arial"/>
-          <w:color w:val="000000"/>
-          <w:kern w:val="0"/>
-          <w:sz w:val="24"/>
-          <w:szCs w:val="24"/>
-          <w:shd w:val="clear" w:color="auto" w:fill="FFFFFF"/>
-          <w:lang w:val="en-US"/>
-          <w14:ligatures w14:val="none"/>
-        </w:rPr>
-        <w:t xml:space="preserve"> in bed. He has to click on the women which will trigger an event where a </w:t>
-      </w:r>
-      <w:proofErr w:type="gramStart"/>
-      <w:r>
-        <w:rPr>
-          <w:rFonts w:ascii="Arial" w:eastAsia="Times New Roman" w:hAnsi="Arial" w:cs="Arial"/>
-          <w:color w:val="000000"/>
-          <w:kern w:val="0"/>
-          <w:sz w:val="24"/>
-          <w:szCs w:val="24"/>
-          <w:shd w:val="clear" w:color="auto" w:fill="FFFFFF"/>
-          <w:lang w:val="en-US"/>
-          <w14:ligatures w14:val="none"/>
-        </w:rPr>
-        <w:t>women</w:t>
-      </w:r>
-      <w:proofErr w:type="gramEnd"/>
-      <w:r>
-        <w:rPr>
-          <w:rFonts w:ascii="Arial" w:eastAsia="Times New Roman" w:hAnsi="Arial" w:cs="Arial"/>
-          <w:color w:val="000000"/>
-          <w:kern w:val="0"/>
-          <w:sz w:val="24"/>
-          <w:szCs w:val="24"/>
-          <w:shd w:val="clear" w:color="auto" w:fill="FFFFFF"/>
-          <w:lang w:val="en-US"/>
-          <w14:ligatures w14:val="none"/>
-        </w:rPr>
-        <w:t xml:space="preserve"> is slamming</w:t>
-      </w:r>
-    </w:p>
-    <w:p>
-      <w:pPr>
-        <w:spacing w:after="0" w:line="240" w:lineRule="auto"/>
-        <w:rPr>
-          <w:rFonts w:ascii="Times New Roman" w:eastAsia="Times New Roman" w:hAnsi="Times New Roman" w:cs="Times New Roman"/>
-          <w:kern w:val="0"/>
-          <w:sz w:val="24"/>
-          <w:szCs w:val="24"/>
-          <w:lang w:val="en-US"/>
-          <w14:ligatures w14:val="none"/>
-        </w:rPr>
-      </w:pPr>
-      <w:r>
-        <w:rPr>
-          <w:rFonts w:ascii="Arial" w:eastAsia="Times New Roman" w:hAnsi="Arial" w:cs="Arial"/>
-          <w:color w:val="000000"/>
-          <w:kern w:val="0"/>
-          <w:sz w:val="24"/>
-          <w:szCs w:val="24"/>
-          <w:shd w:val="clear" w:color="auto" w:fill="FFFFFF"/>
-          <w:lang w:val="en-US"/>
-          <w14:ligatures w14:val="none"/>
-        </w:rPr>
-        <w:t xml:space="preserve">on the window and the player </w:t>
-      </w:r>
-      <w:proofErr w:type="gramStart"/>
-      <w:r>
-        <w:rPr>
-          <w:rFonts w:ascii="Arial" w:eastAsia="Times New Roman" w:hAnsi="Arial" w:cs="Arial"/>
-          <w:color w:val="000000"/>
-          <w:kern w:val="0"/>
-          <w:sz w:val="24"/>
-          <w:szCs w:val="24"/>
-          <w:shd w:val="clear" w:color="auto" w:fill="FFFFFF"/>
-          <w:lang w:val="en-US"/>
-          <w14:ligatures w14:val="none"/>
-        </w:rPr>
-        <w:t>has to</w:t>
-      </w:r>
-      <w:proofErr w:type="gramEnd"/>
-      <w:r>
-        <w:rPr>
-          <w:rFonts w:ascii="Arial" w:eastAsia="Times New Roman" w:hAnsi="Arial" w:cs="Arial"/>
-          <w:color w:val="000000"/>
-          <w:kern w:val="0"/>
-          <w:sz w:val="24"/>
-          <w:szCs w:val="24"/>
-          <w:shd w:val="clear" w:color="auto" w:fill="FFFFFF"/>
-          <w:lang w:val="en-US"/>
-          <w14:ligatures w14:val="none"/>
-        </w:rPr>
-        <w:t xml:space="preserve"> escape into the restroom and pick up the restroom key and lock the door.</w:t>
-      </w:r>
-    </w:p>
-    <w:p>
-      <w:pPr>
-        <w:spacing w:after="0" w:line="240" w:lineRule="auto"/>
-        <w:rPr>
-          <w:rFonts w:ascii="Times New Roman" w:eastAsia="Times New Roman" w:hAnsi="Times New Roman" w:cs="Times New Roman"/>
-          <w:kern w:val="0"/>
-          <w:sz w:val="24"/>
-          <w:szCs w:val="24"/>
-          <w:lang w:val="en-US"/>
-          <w14:ligatures w14:val="none"/>
-        </w:rPr>
-      </w:pPr>
-      <w:r>
-        <w:rPr>
-          <w:rFonts w:ascii="Arial" w:eastAsia="Times New Roman" w:hAnsi="Arial" w:cs="Arial"/>
-          <w:color w:val="000000"/>
-          <w:kern w:val="0"/>
-          <w:sz w:val="24"/>
-          <w:szCs w:val="24"/>
-          <w:shd w:val="clear" w:color="auto" w:fill="FFFFFF"/>
-          <w:lang w:val="en-US"/>
-          <w14:ligatures w14:val="none"/>
-        </w:rPr>
-        <w:t xml:space="preserve">After that he </w:t>
-      </w:r>
-      <w:proofErr w:type="gramStart"/>
-      <w:r>
-        <w:rPr>
-          <w:rFonts w:ascii="Arial" w:eastAsia="Times New Roman" w:hAnsi="Arial" w:cs="Arial"/>
-          <w:color w:val="000000"/>
-          <w:kern w:val="0"/>
-          <w:sz w:val="24"/>
-          <w:szCs w:val="24"/>
-          <w:shd w:val="clear" w:color="auto" w:fill="FFFFFF"/>
-          <w:lang w:val="en-US"/>
-          <w14:ligatures w14:val="none"/>
-        </w:rPr>
-        <w:t>has to</w:t>
-      </w:r>
-      <w:proofErr w:type="gramEnd"/>
-      <w:r>
-        <w:rPr>
-          <w:rFonts w:ascii="Arial" w:eastAsia="Times New Roman" w:hAnsi="Arial" w:cs="Arial"/>
-          <w:color w:val="000000"/>
-          <w:kern w:val="0"/>
-          <w:sz w:val="24"/>
-          <w:szCs w:val="24"/>
-          <w:shd w:val="clear" w:color="auto" w:fill="FFFFFF"/>
-          <w:lang w:val="en-US"/>
-          <w14:ligatures w14:val="none"/>
-        </w:rPr>
-        <w:t xml:space="preserve"> run outside of the house which will lead to scene 5.</w:t>
+        <w:t>After that he has to run outside of the house which will lead to scene 5.</w:t>
       </w:r>
     </w:p>
     <w:p>

</xml_diff>